<commit_message>
Added note to documentation warning that NB member details are changed by donation page.
</commit_message>
<xml_diff>
--- a/Docs/Voting Intentions and Donations.docx
+++ b/Docs/Voting Intentions and Donations.docx
@@ -31,15 +31,7 @@
     </w:p>
     <w:p>
       <w:r>
-        <w:t xml:space="preserve">A new My Momentum URL has been created that will record a NationBuilder signup’s voting intention for a vote, set appropriate tags in NationBuilder and redirect to a donation page with the form pre-filled with the signup’s details (which will be passed on to </w:t>
-      </w:r>
-      <w:proofErr w:type="spellStart"/>
-      <w:r>
-        <w:t>Paypal</w:t>
-      </w:r>
-      <w:proofErr w:type="spellEnd"/>
-      <w:r>
-        <w:t>).</w:t>
+        <w:t>A new My Momentum URL has been created that will record a NationBuilder signup’s voting intention for a vote, set appropriate tags in NationBuilder and redirect to a donation page with the form pre-filled with the signup’s details (which will be passed on to Paypal).</w:t>
       </w:r>
     </w:p>
     <w:p/>
@@ -656,10 +648,7 @@
           </w:tcPr>
           <w:p>
             <w:r>
-              <w:t>Cannon Wharf</w:t>
-            </w:r>
-            <w:r>
-              <w:t xml:space="preserve"> Pell Street</w:t>
+              <w:t>Cannon Wharf Pell Street</w:t>
             </w:r>
           </w:p>
         </w:tc>
@@ -770,6 +759,21 @@
       </w:r>
       <w:r>
         <w:t>and results</w:t>
+      </w:r>
+    </w:p>
+    <w:p>
+      <w:pPr>
+        <w:rPr>
+          <w:i/>
+          <w:color w:val="FF0000"/>
+        </w:rPr>
+      </w:pPr>
+      <w:r>
+        <w:rPr>
+          <w:i/>
+          <w:color w:val="FF0000"/>
+        </w:rPr>
+        <w:t>Testing notes – progressing from the final step of the donation page to Paypal will update the name, home phone number and billing address in NationBuilder that corresponds to the email used!</w:t>
       </w:r>
     </w:p>
     <w:p>
@@ -826,8 +830,8 @@
           <w:noProof/>
         </w:rPr>
         <w:drawing>
-          <wp:inline distT="0" distB="0" distL="0" distR="0">
-            <wp:extent cx="2429301" cy="2941306"/>
+          <wp:inline distT="0" distB="0" distL="0" distR="0" wp14:anchorId="545C8282" wp14:editId="06F048DF">
+            <wp:extent cx="2009553" cy="2433091"/>
             <wp:effectExtent l="0" t="0" r="0" b="5715"/>
             <wp:docPr id="1" name="Picture 1"/>
             <wp:cNvGraphicFramePr>
@@ -855,7 +859,7 @@
                   <pic:spPr>
                     <a:xfrm>
                       <a:off x="0" y="0"/>
-                      <a:ext cx="2429301" cy="2941306"/>
+                      <a:ext cx="2023536" cy="2450021"/>
                     </a:xfrm>
                     <a:prstGeom prst="rect">
                       <a:avLst/>
@@ -867,6 +871,8 @@
           </wp:inline>
         </w:drawing>
       </w:r>
+      <w:bookmarkStart w:id="0" w:name="_GoBack"/>
+      <w:bookmarkEnd w:id="0"/>
     </w:p>
     <w:p>
       <w:pPr>
@@ -877,8 +883,6 @@
       <w:pPr>
         <w:pStyle w:val="Heading2"/>
       </w:pPr>
-      <w:bookmarkStart w:id="0" w:name="_GoBack"/>
-      <w:bookmarkEnd w:id="0"/>
       <w:r>
         <w:t>Tags set</w:t>
       </w:r>
@@ -889,7 +893,7 @@
           <w:noProof/>
         </w:rPr>
         <w:drawing>
-          <wp:inline distT="0" distB="0" distL="0" distR="0">
+          <wp:inline distT="0" distB="0" distL="0" distR="0" wp14:anchorId="4AD43C28" wp14:editId="4B149CE1">
             <wp:extent cx="5181600" cy="533400"/>
             <wp:effectExtent l="0" t="0" r="0" b="0"/>
             <wp:docPr id="3" name="Picture 3"/>

</xml_diff>

<commit_message>
Added URLs ready for NB emails.
</commit_message>
<xml_diff>
--- a/Docs/Voting Intentions and Donations.docx
+++ b/Docs/Voting Intentions and Donations.docx
@@ -45,7 +45,18 @@
         <w:pStyle w:val="Heading1"/>
       </w:pPr>
       <w:r>
-        <w:t>2018 NEC elections – choices and tags</w:t>
+        <w:t>2018 NEC elections</w:t>
+      </w:r>
+    </w:p>
+    <w:p>
+      <w:pPr>
+        <w:pStyle w:val="Heading2"/>
+      </w:pPr>
+      <w:r>
+        <w:t>C</w:t>
+      </w:r>
+      <w:r>
+        <w:t>hoices and tags</w:t>
       </w:r>
     </w:p>
     <w:p/>
@@ -256,9 +267,316 @@
     </w:tbl>
     <w:p>
       <w:pPr>
+        <w:pStyle w:val="Heading2"/>
+      </w:pPr>
+    </w:p>
+    <w:p>
+      <w:pPr>
+        <w:pStyle w:val="Heading2"/>
+      </w:pPr>
+      <w:bookmarkStart w:id="0" w:name="_GoBack"/>
+      <w:bookmarkEnd w:id="0"/>
+      <w:r>
+        <w:t>URLs to embed in emails (just email, first and last names for now)</w:t>
+      </w:r>
+    </w:p>
+    <w:p>
+      <w:pPr>
+        <w:pStyle w:val="Heading3"/>
+      </w:pPr>
+    </w:p>
+    <w:p>
+      <w:pPr>
+        <w:pStyle w:val="Heading3"/>
+      </w:pPr>
+      <w:r>
+        <w:t>Choice 1: Pledge – all 9</w:t>
+      </w:r>
+    </w:p>
+    <w:p>
+      <w:r>
+        <w:t>https://my.peoplesmomentum.com/voting_intentions?vote=1&amp;choice=1&amp;email</w:t>
+      </w:r>
+      <w:proofErr w:type="gramStart"/>
+      <w:r>
+        <w:t>={</w:t>
+      </w:r>
+      <w:proofErr w:type="gramEnd"/>
+      <w:r>
+        <w:t xml:space="preserve">{ </w:t>
+      </w:r>
+      <w:proofErr w:type="spellStart"/>
+      <w:r>
+        <w:t>recipient.email</w:t>
+      </w:r>
+      <w:proofErr w:type="spellEnd"/>
+      <w:r>
+        <w:t xml:space="preserve"> }}&amp;</w:t>
+      </w:r>
+      <w:proofErr w:type="spellStart"/>
+      <w:r>
+        <w:t>donation_first_name</w:t>
+      </w:r>
+      <w:proofErr w:type="spellEnd"/>
+      <w:r>
+        <w:t xml:space="preserve">={{ </w:t>
+      </w:r>
+      <w:proofErr w:type="spellStart"/>
+      <w:r>
+        <w:t>recipient.first_name</w:t>
+      </w:r>
+      <w:proofErr w:type="spellEnd"/>
+      <w:r>
+        <w:t xml:space="preserve"> }}&amp;</w:t>
+      </w:r>
+      <w:proofErr w:type="spellStart"/>
+      <w:r>
+        <w:t>donation_last_name</w:t>
+      </w:r>
+      <w:proofErr w:type="spellEnd"/>
+      <w:r>
+        <w:t xml:space="preserve">={{ </w:t>
+      </w:r>
+      <w:proofErr w:type="spellStart"/>
+      <w:r>
+        <w:t>recipient.last_name</w:t>
+      </w:r>
+      <w:proofErr w:type="spellEnd"/>
+      <w:r>
+        <w:t xml:space="preserve"> }}</w:t>
+      </w:r>
+    </w:p>
+    <w:p>
+      <w:pPr>
+        <w:pStyle w:val="Heading3"/>
+      </w:pPr>
+    </w:p>
+    <w:p>
+      <w:pPr>
+        <w:pStyle w:val="Heading3"/>
+      </w:pPr>
+      <w:r>
+        <w:t>Choice 2</w:t>
+      </w:r>
+      <w:r>
+        <w:t>: Voted – all 9</w:t>
+      </w:r>
+    </w:p>
+    <w:p>
+      <w:r>
+        <w:t>https://my.peoplesmomentum.com/v</w:t>
+      </w:r>
+      <w:r>
+        <w:t>oting_intentions?vote=1&amp;choice=2</w:t>
+      </w:r>
+      <w:r>
+        <w:t>&amp;email</w:t>
+      </w:r>
+      <w:proofErr w:type="gramStart"/>
+      <w:r>
+        <w:t>={</w:t>
+      </w:r>
+      <w:proofErr w:type="gramEnd"/>
+      <w:r>
+        <w:t xml:space="preserve">{ </w:t>
+      </w:r>
+      <w:proofErr w:type="spellStart"/>
+      <w:r>
+        <w:t>recipient.email</w:t>
+      </w:r>
+      <w:proofErr w:type="spellEnd"/>
+      <w:r>
+        <w:t xml:space="preserve"> }}&amp;</w:t>
+      </w:r>
+      <w:proofErr w:type="spellStart"/>
+      <w:r>
+        <w:t>donation_first_name</w:t>
+      </w:r>
+      <w:proofErr w:type="spellEnd"/>
+      <w:r>
+        <w:t xml:space="preserve">={{ </w:t>
+      </w:r>
+      <w:proofErr w:type="spellStart"/>
+      <w:r>
+        <w:t>recipient.first_name</w:t>
+      </w:r>
+      <w:proofErr w:type="spellEnd"/>
+      <w:r>
+        <w:t xml:space="preserve"> }}&amp;</w:t>
+      </w:r>
+      <w:proofErr w:type="spellStart"/>
+      <w:r>
+        <w:t>donation_last_name</w:t>
+      </w:r>
+      <w:proofErr w:type="spellEnd"/>
+      <w:r>
+        <w:t xml:space="preserve">={{ </w:t>
+      </w:r>
+      <w:proofErr w:type="spellStart"/>
+      <w:r>
+        <w:t>recipient.last_name</w:t>
+      </w:r>
+      <w:proofErr w:type="spellEnd"/>
+      <w:r>
+        <w:t xml:space="preserve"> }}</w:t>
+      </w:r>
+    </w:p>
+    <w:p>
+      <w:pPr>
+        <w:pStyle w:val="Heading3"/>
+      </w:pPr>
+    </w:p>
+    <w:p>
+      <w:pPr>
+        <w:pStyle w:val="Heading3"/>
+      </w:pPr>
+      <w:r>
+        <w:t>Choice 3</w:t>
+      </w:r>
+      <w:r>
+        <w:t>: Backing different candidates</w:t>
+      </w:r>
+    </w:p>
+    <w:p>
+      <w:r>
+        <w:t>https://my.peoplesmomentum.com/v</w:t>
+      </w:r>
+      <w:r>
+        <w:t>oting_intentions?vote=1&amp;choice=3</w:t>
+      </w:r>
+      <w:r>
+        <w:t>&amp;email</w:t>
+      </w:r>
+      <w:proofErr w:type="gramStart"/>
+      <w:r>
+        <w:t>={</w:t>
+      </w:r>
+      <w:proofErr w:type="gramEnd"/>
+      <w:r>
+        <w:t xml:space="preserve">{ </w:t>
+      </w:r>
+      <w:proofErr w:type="spellStart"/>
+      <w:r>
+        <w:t>recipient.email</w:t>
+      </w:r>
+      <w:proofErr w:type="spellEnd"/>
+      <w:r>
+        <w:t xml:space="preserve"> }}&amp;</w:t>
+      </w:r>
+      <w:proofErr w:type="spellStart"/>
+      <w:r>
+        <w:t>donation_first_name</w:t>
+      </w:r>
+      <w:proofErr w:type="spellEnd"/>
+      <w:r>
+        <w:t xml:space="preserve">={{ </w:t>
+      </w:r>
+      <w:proofErr w:type="spellStart"/>
+      <w:r>
+        <w:t>recipient.first_name</w:t>
+      </w:r>
+      <w:proofErr w:type="spellEnd"/>
+      <w:r>
+        <w:t xml:space="preserve"> }}&amp;</w:t>
+      </w:r>
+      <w:proofErr w:type="spellStart"/>
+      <w:r>
+        <w:t>donation_last_name</w:t>
+      </w:r>
+      <w:proofErr w:type="spellEnd"/>
+      <w:r>
+        <w:t xml:space="preserve">={{ </w:t>
+      </w:r>
+      <w:proofErr w:type="spellStart"/>
+      <w:r>
+        <w:t>recipient.last_name</w:t>
+      </w:r>
+      <w:proofErr w:type="spellEnd"/>
+      <w:r>
+        <w:t xml:space="preserve"> }}</w:t>
+      </w:r>
+    </w:p>
+    <w:p>
+      <w:pPr>
+        <w:pStyle w:val="Heading3"/>
+      </w:pPr>
+    </w:p>
+    <w:p>
+      <w:pPr>
+        <w:pStyle w:val="Heading3"/>
+      </w:pPr>
+      <w:r>
+        <w:t>Choice 4</w:t>
+      </w:r>
+      <w:r>
+        <w:t>: Not a Labour member</w:t>
+      </w:r>
+    </w:p>
+    <w:p>
+      <w:r>
+        <w:t>https://my.peoplesmomentum.com/v</w:t>
+      </w:r>
+      <w:r>
+        <w:t>oting_intentions?vote=1&amp;choice=4</w:t>
+      </w:r>
+      <w:r>
+        <w:t>&amp;email</w:t>
+      </w:r>
+      <w:proofErr w:type="gramStart"/>
+      <w:r>
+        <w:t>={</w:t>
+      </w:r>
+      <w:proofErr w:type="gramEnd"/>
+      <w:r>
+        <w:t xml:space="preserve">{ </w:t>
+      </w:r>
+      <w:proofErr w:type="spellStart"/>
+      <w:r>
+        <w:t>recipient.email</w:t>
+      </w:r>
+      <w:proofErr w:type="spellEnd"/>
+      <w:r>
+        <w:t xml:space="preserve"> }}&amp;</w:t>
+      </w:r>
+      <w:proofErr w:type="spellStart"/>
+      <w:r>
+        <w:t>donation_first_name</w:t>
+      </w:r>
+      <w:proofErr w:type="spellEnd"/>
+      <w:r>
+        <w:t xml:space="preserve">={{ </w:t>
+      </w:r>
+      <w:proofErr w:type="spellStart"/>
+      <w:r>
+        <w:t>recipient.first_name</w:t>
+      </w:r>
+      <w:proofErr w:type="spellEnd"/>
+      <w:r>
+        <w:t xml:space="preserve"> }}&amp;</w:t>
+      </w:r>
+      <w:proofErr w:type="spellStart"/>
+      <w:r>
+        <w:t>donation_last_name</w:t>
+      </w:r>
+      <w:proofErr w:type="spellEnd"/>
+      <w:r>
+        <w:t xml:space="preserve">={{ </w:t>
+      </w:r>
+      <w:proofErr w:type="spellStart"/>
+      <w:r>
+        <w:t>recipient.last_name</w:t>
+      </w:r>
+      <w:proofErr w:type="spellEnd"/>
+      <w:r>
+        <w:t xml:space="preserve"> }}</w:t>
+      </w:r>
+    </w:p>
+    <w:p>
+      <w:pPr>
         <w:pStyle w:val="Heading1"/>
       </w:pPr>
       <w:r>
+        <w:lastRenderedPageBreak/>
         <w:t>URL</w:t>
       </w:r>
     </w:p>
@@ -660,7 +978,6 @@
           </w:tcPr>
           <w:p>
             <w:r>
-              <w:lastRenderedPageBreak/>
               <w:t>donation_billing_address_address3</w:t>
             </w:r>
           </w:p>
@@ -806,7 +1123,11 @@
     </w:p>
     <w:p>
       <w:r>
-        <w:t>https://momentum.nationbuilder.com/donate2?donation_first_name=Bob&amp;donation_last_name=Smith&amp;donation_billing_address_country_code=GB&amp;donation_billing_address_addradd1=Floor%203%20Room%20C303&amp;donation_billing_address_address2=Cannon%20Wharf%20Pell%20Street%20&amp;donation_billing_address_address3=Surrey%20Quays%20&amp;donatiod_billing_address_city=London&amp;donation_billing_address_zip=SE8%205EN&amp;donation_emaie=bob@</w:t>
+        <w:t>https://momentum.nationbuilder.com/donate2?donation_first_name=Bob&amp;donation_last_name=Smith&amp;donation_billing_address_country_code=GB&amp;donation_billing_address_addr</w:t>
+      </w:r>
+      <w:r>
+        <w:lastRenderedPageBreak/>
+        <w:t>add1=Floor%203%20Room%20C303&amp;donation_billing_address_address2=Cannon%20Wharf%20Pell%20Street%20&amp;donation_billing_address_address3=Surrey%20Quays%20&amp;donatiod_billing_address_city=London&amp;donation_billing_address_zip=SE8%205EN&amp;donation_emaie=bob@</w:t>
       </w:r>
       <w:r>
         <w:t>example</w:t>
@@ -871,8 +1192,6 @@
           </wp:inline>
         </w:drawing>
       </w:r>
-      <w:bookmarkStart w:id="0" w:name="_GoBack"/>
-      <w:bookmarkEnd w:id="0"/>
     </w:p>
     <w:p>
       <w:pPr>
@@ -934,6 +1253,11 @@
           </wp:inline>
         </w:drawing>
       </w:r>
+    </w:p>
+    <w:p>
+      <w:pPr>
+        <w:pStyle w:val="Heading1"/>
+      </w:pPr>
     </w:p>
     <w:sectPr>
       <w:pgSz w:w="11900" w:h="16840"/>
@@ -1380,6 +1704,26 @@
       <w:szCs w:val="26"/>
     </w:rPr>
   </w:style>
+  <w:style w:type="paragraph" w:styleId="Heading3">
+    <w:name w:val="heading 3"/>
+    <w:basedOn w:val="Normal"/>
+    <w:next w:val="Normal"/>
+    <w:link w:val="Heading3Char"/>
+    <w:uiPriority w:val="9"/>
+    <w:unhideWhenUsed/>
+    <w:qFormat/>
+    <w:rsid w:val="002A0DDD"/>
+    <w:pPr>
+      <w:keepNext/>
+      <w:keepLines/>
+      <w:spacing w:before="40"/>
+      <w:outlineLvl w:val="2"/>
+    </w:pPr>
+    <w:rPr>
+      <w:rFonts w:asciiTheme="majorHAnsi" w:eastAsiaTheme="majorEastAsia" w:hAnsiTheme="majorHAnsi" w:cstheme="majorBidi"/>
+      <w:color w:val="1F3763" w:themeColor="accent1" w:themeShade="7F"/>
+    </w:rPr>
+  </w:style>
   <w:style w:type="character" w:default="1" w:styleId="DefaultParagraphFont">
     <w:name w:val="Default Paragraph Font"/>
     <w:uiPriority w:val="1"/>
@@ -1501,6 +1845,17 @@
     <w:rPr>
       <w:color w:val="605E5C"/>
       <w:shd w:val="clear" w:color="auto" w:fill="E1DFDD"/>
+    </w:rPr>
+  </w:style>
+  <w:style w:type="character" w:customStyle="1" w:styleId="Heading3Char">
+    <w:name w:val="Heading 3 Char"/>
+    <w:basedOn w:val="DefaultParagraphFont"/>
+    <w:link w:val="Heading3"/>
+    <w:uiPriority w:val="9"/>
+    <w:rsid w:val="002A0DDD"/>
+    <w:rPr>
+      <w:rFonts w:asciiTheme="majorHAnsi" w:eastAsiaTheme="majorEastAsia" w:hAnsiTheme="majorHAnsi" w:cstheme="majorBidi"/>
+      <w:color w:val="1F3763" w:themeColor="accent1" w:themeShade="7F"/>
     </w:rPr>
   </w:style>
 </w:styles>

</xml_diff>